<commit_message>
fix some typos for next round
</commit_message>
<xml_diff>
--- a/01-course-notes/06-inferential-methods-for-a-single-numerical-variable.docx
+++ b/01-course-notes/06-inferential-methods-for-a-single-numerical-variable.docx
@@ -968,7 +968,7 @@
         <w:pStyle w:val="Compact"/>
       </w:pPr>
       <w:r>
-        <w:t xml:space="preserve">Given your answer to the previous question, do you think it is appropriate to use only this sample mean to make inferences about the mean perceived elapsed time in the greater population of all smokers subjected to nicotine withdrawal? Explain.</w:t>
+        <w:t xml:space="preserve">Given your answer to the previous question, do you think it is appropriate to use only this sample mean to make inferences about the mean perceived elapsed time being greater then 45 seconds in the population of all smokers subjected to nicotine withdrawal? Explain.</w:t>
       </w:r>
     </w:p>
     <w:bookmarkStart w:id="26" w:name="the-distribution-of-the-sample-mean"/>
@@ -1680,7 +1680,7 @@
             <w:r>
               <w:drawing>
                 <wp:inline>
-                  <wp:extent cx="4267200" cy="2337916"/>
+                  <wp:extent cx="4267200" cy="2314413"/>
                   <wp:effectExtent b="0" l="0" r="0" t="0"/>
                   <wp:docPr descr="" title="" id="30" name="Picture"/>
                   <a:graphic>
@@ -1701,7 +1701,7 @@
                         <pic:spPr bwMode="auto">
                           <a:xfrm>
                             <a:off x="0" y="0"/>
-                            <a:ext cx="4267200" cy="2337916"/>
+                            <a:ext cx="4267200" cy="2314413"/>
                           </a:xfrm>
                           <a:prstGeom prst="rect">
                             <a:avLst/>

</xml_diff>

<commit_message>
update notes with final project
</commit_message>
<xml_diff>
--- a/01-course-notes/06-inferential-methods-for-a-single-numerical-variable.docx
+++ b/01-course-notes/06-inferential-methods-for-a-single-numerical-variable.docx
@@ -328,13 +328,13 @@
         </w:tc>
       </w:tr>
     </w:tbl>
-    <w:bookmarkStart w:id="27" w:name="X92e59443175302991af00e1a46c9f04d7850d5f"/>
+    <w:bookmarkStart w:id="27" w:name="X6484de6688a96ee95622b6c1a8457ae33df3da5"/>
     <w:p>
       <w:pPr>
         <w:pStyle w:val="Heading2"/>
       </w:pPr>
       <w:r>
-        <w:t xml:space="preserve">Example 6.1: Time Perception Impaired by Nicotine Withdrawl</w:t>
+        <w:t xml:space="preserve">Example 6.1: Time Perception Impaired by Nicotine Withdrawal</w:t>
       </w:r>
     </w:p>
     <w:p>
@@ -365,6 +365,24 @@
       </w:r>
     </w:p>
     <w:p>
+      <w:pPr>
+        <w:pStyle w:val="BodyText"/>
+      </w:pPr>
+      <w:r>
+        <w:rPr>
+          <w:bCs/>
+          <w:b/>
+        </w:rPr>
+        <w:t xml:space="preserve">Research Question:</w:t>
+      </w:r>
+      <w:r>
+        <w:t xml:space="preserve"> </w:t>
+      </w:r>
+      <w:r>
+        <w:t xml:space="preserve">Is there evidence the mean perceived elapsed time for all smokers suffering from nicotine withdrawal is significantly greater than the actual 45 seconds?</w:t>
+      </w:r>
+    </w:p>
+    <w:p>
       <w:r>
         <w:br w:type="page"/>
       </w:r>
@@ -386,7 +404,7 @@
         <w:rPr>
           <w:rStyle w:val="VerbatimChar"/>
         </w:rPr>
-        <w:t xml:space="preserve">  status    sex      age time_passed</w:t>
+        <w:t xml:space="preserve">  status     sex      age time_passed</w:t>
       </w:r>
       <w:r>
         <w:br/>
@@ -395,7 +413,7 @@
         <w:rPr>
           <w:rStyle w:val="VerbatimChar"/>
         </w:rPr>
-        <w:t xml:space="preserve">  &lt;chr&gt;     &lt;chr&gt;  &lt;dbl&gt;       &lt;dbl&gt;</w:t>
+        <w:t xml:space="preserve">  &lt;chr&gt;      &lt;chr&gt;  &lt;dbl&gt;       &lt;dbl&gt;</w:t>
       </w:r>
       <w:r>
         <w:br/>
@@ -404,7 +422,7 @@
         <w:rPr>
           <w:rStyle w:val="VerbatimChar"/>
         </w:rPr>
-        <w:t xml:space="preserve">1 withdrawl female  33.0        49.0</w:t>
+        <w:t xml:space="preserve">1 withdrawal female  33.0        49.0</w:t>
       </w:r>
       <w:r>
         <w:br/>
@@ -413,7 +431,7 @@
         <w:rPr>
           <w:rStyle w:val="VerbatimChar"/>
         </w:rPr>
-        <w:t xml:space="preserve">2 withdrawl male    42.6        47.9</w:t>
+        <w:t xml:space="preserve">2 withdrawal male    42.6        47.9</w:t>
       </w:r>
       <w:r>
         <w:br/>
@@ -422,7 +440,7 @@
         <w:rPr>
           <w:rStyle w:val="VerbatimChar"/>
         </w:rPr>
-        <w:t xml:space="preserve">3 withdrawl female  41.8        52.5</w:t>
+        <w:t xml:space="preserve">3 withdrawal female  41.8        52.5</w:t>
       </w:r>
       <w:r>
         <w:br/>
@@ -431,7 +449,7 @@
         <w:rPr>
           <w:rStyle w:val="VerbatimChar"/>
         </w:rPr>
-        <w:t xml:space="preserve">4 withdrawl female  37.5        54.0</w:t>
+        <w:t xml:space="preserve">4 withdrawal female  37.5        54.0</w:t>
       </w:r>
       <w:r>
         <w:br/>
@@ -440,7 +458,7 @@
         <w:rPr>
           <w:rStyle w:val="VerbatimChar"/>
         </w:rPr>
-        <w:t xml:space="preserve">5 withdrawl male    38.0        41.7</w:t>
+        <w:t xml:space="preserve">5 withdrawal male    38.0        41.7</w:t>
       </w:r>
       <w:r>
         <w:br/>
@@ -449,7 +467,7 @@
         <w:rPr>
           <w:rStyle w:val="VerbatimChar"/>
         </w:rPr>
-        <w:t xml:space="preserve">6 withdrawl male    48.0        50.7</w:t>
+        <w:t xml:space="preserve">6 withdrawal male    48.0        50.7</w:t>
       </w:r>
     </w:p>
     <w:p>
@@ -3207,7 +3225,7 @@
                   <m:nor/>
                   <m:sty m:val="p"/>
                 </m:rPr>
-                <m:t>observed sample mean - mean of the distribution of sample means</m:t>
+                <m:t>sample mean - null value</m:t>
               </m:r>
             </m:num>
             <m:den>
@@ -4043,13 +4061,13 @@
       </w:r>
     </w:p>
     <w:bookmarkEnd w:id="50"/>
-    <w:bookmarkStart w:id="57" w:name="Xe92de1658ea25caf8986803e54385d673fadaee"/>
+    <w:bookmarkStart w:id="57" w:name="Xfb103803241abf8ab3e39334dc273740d7a8d8f"/>
     <w:p>
       <w:pPr>
         <w:pStyle w:val="Heading2"/>
       </w:pPr>
       <w:r>
-        <w:t xml:space="preserve">Example 6.2: Time Perception for Smokers NOT Suffering from Nicotine Withdrawl</w:t>
+        <w:t xml:space="preserve">Example 6.2: Time Perception for Smokers NOT Suffering from Nicotine Withdrawal</w:t>
       </w:r>
     </w:p>
     <w:p>
@@ -4116,7 +4134,7 @@
         <w:rPr>
           <w:rStyle w:val="NormalTok"/>
         </w:rPr>
-        <w:t xml:space="preserve">(nowithdrawl_data)</w:t>
+        <w:t xml:space="preserve">(nowithdrawal_data)</w:t>
       </w:r>
     </w:p>
     <w:p>
@@ -4136,7 +4154,7 @@
         <w:rPr>
           <w:rStyle w:val="VerbatimChar"/>
         </w:rPr>
-        <w:t xml:space="preserve">  status       sex      age time_passed</w:t>
+        <w:t xml:space="preserve">  status        sex      age time_passed</w:t>
       </w:r>
       <w:r>
         <w:br/>
@@ -4145,7 +4163,7 @@
         <w:rPr>
           <w:rStyle w:val="VerbatimChar"/>
         </w:rPr>
-        <w:t xml:space="preserve">  &lt;chr&gt;        &lt;chr&gt;  &lt;dbl&gt;       &lt;dbl&gt;</w:t>
+        <w:t xml:space="preserve">  &lt;chr&gt;         &lt;chr&gt;  &lt;dbl&gt;       &lt;dbl&gt;</w:t>
       </w:r>
       <w:r>
         <w:br/>
@@ -4154,7 +4172,7 @@
         <w:rPr>
           <w:rStyle w:val="VerbatimChar"/>
         </w:rPr>
-        <w:t xml:space="preserve">1 no withdrawl female  38.8        52.6</w:t>
+        <w:t xml:space="preserve">1 no withdrawal female  38.8        52.6</w:t>
       </w:r>
       <w:r>
         <w:br/>
@@ -4163,7 +4181,7 @@
         <w:rPr>
           <w:rStyle w:val="VerbatimChar"/>
         </w:rPr>
-        <w:t xml:space="preserve">2 no withdrawl female  27.3        41.4</w:t>
+        <w:t xml:space="preserve">2 no withdrawal female  27.3        41.4</w:t>
       </w:r>
       <w:r>
         <w:br/>
@@ -4172,7 +4190,7 @@
         <w:rPr>
           <w:rStyle w:val="VerbatimChar"/>
         </w:rPr>
-        <w:t xml:space="preserve">3 no withdrawl male    45.0        51.7</w:t>
+        <w:t xml:space="preserve">3 no withdrawal male    45.0        51.7</w:t>
       </w:r>
       <w:r>
         <w:br/>
@@ -4181,7 +4199,7 @@
         <w:rPr>
           <w:rStyle w:val="VerbatimChar"/>
         </w:rPr>
-        <w:t xml:space="preserve">4 no withdrawl female  30.0        48.0</w:t>
+        <w:t xml:space="preserve">4 no withdrawal female  30.0        48.0</w:t>
       </w:r>
       <w:r>
         <w:br/>
@@ -4190,7 +4208,7 @@
         <w:rPr>
           <w:rStyle w:val="VerbatimChar"/>
         </w:rPr>
-        <w:t xml:space="preserve">5 no withdrawl male    32.3        52.4</w:t>
+        <w:t xml:space="preserve">5 no withdrawal male    32.3        52.4</w:t>
       </w:r>
       <w:r>
         <w:br/>
@@ -4199,7 +4217,7 @@
         <w:rPr>
           <w:rStyle w:val="VerbatimChar"/>
         </w:rPr>
-        <w:t xml:space="preserve">6 no withdrawl female  37.5        38.0</w:t>
+        <w:t xml:space="preserve">6 no withdrawal female  37.5        38.0</w:t>
       </w:r>
     </w:p>
     <w:p>
@@ -4322,7 +4340,7 @@
         <w:rPr>
           <w:rStyle w:val="NormalTok"/>
         </w:rPr>
-        <w:t xml:space="preserve"> nowithdrawl_data)</w:t>
+        <w:t xml:space="preserve"> nowithdrawal_data)</w:t>
       </w:r>
     </w:p>
     <w:p>
@@ -4466,7 +4484,7 @@
             <w:r>
               <w:drawing>
                 <wp:inline>
-                  <wp:extent cx="3200400" cy="1835853"/>
+                  <wp:extent cx="3200400" cy="2153388"/>
                   <wp:effectExtent b="0" l="0" r="0" t="0"/>
                   <wp:docPr descr="" title="" id="55" name="Picture"/>
                   <a:graphic>
@@ -4487,7 +4505,7 @@
                         <pic:spPr bwMode="auto">
                           <a:xfrm>
                             <a:off x="0" y="0"/>
-                            <a:ext cx="3200400" cy="1835853"/>
+                            <a:ext cx="3200400" cy="2153388"/>
                           </a:xfrm>
                           <a:prstGeom prst="rect">
                             <a:avLst/>
@@ -4553,7 +4571,7 @@
         <w:rPr>
           <w:rStyle w:val="NormalTok"/>
         </w:rPr>
-        <w:t xml:space="preserve"> nowithdrawl_data,</w:t>
+        <w:t xml:space="preserve"> nowithdrawal_data,</w:t>
       </w:r>
       <w:r>
         <w:br/>
@@ -4903,13 +4921,13 @@
       </w:tr>
     </w:tbl>
     <w:bookmarkEnd w:id="61"/>
-    <w:bookmarkStart w:id="65" w:name="Xac0f7dd59c9b74d03dec499b4fed79935a19926"/>
+    <w:bookmarkStart w:id="67" w:name="X517d9802d5bbeed591b785d1122658d5adc4a0b"/>
     <w:p>
       <w:pPr>
         <w:pStyle w:val="Heading2"/>
       </w:pPr>
       <w:r>
-        <w:t xml:space="preserve">Example 6.3: Estimated Perceived Time from Nicotine Withdrawl</w:t>
+        <w:t xml:space="preserve">Example 6.3: Estimated Perceived Time from Nicotine Withdrawal</w:t>
       </w:r>
     </w:p>
     <w:p>
@@ -5745,16 +5763,340 @@
         <w:t xml:space="preserve">Does this interval agree with what you learned from the hypothesis test? Explain.</w:t>
       </w:r>
     </w:p>
-    <w:p>
-      <w:r>
-        <w:br w:type="page"/>
-      </w:r>
-    </w:p>
+    <w:tbl>
+      <w:tblPr>
+        <w:tblStyle w:val="Table"/>
+        <w:tblLook w:firstRow="0" w:lastRow="0" w:firstColumn="0" w:lastColumn="0" w:noHBand="0" w:noVBand="0" w:val="0000"/>
+        <w:tblBorders>
+          <w:left w:val="single" w:sz="24" w:space="0" w:color="0758E5"/>
+          <w:right w:val="single" w:sz="4" w:space="0" w:color="0758E5"/>
+          <w:top w:val="single" w:sz="4" w:space="0" w:color="0758E5"/>
+          <w:bottom w:val="single" w:sz="4" w:space="0" w:color="0758E5"/>
+        </w:tblBorders>
+        <w:tblCellMar>
+          <w:left w:w="144" w:type="dxa"/>
+          <w:right w:w="144" w:type="dxa"/>
+        </w:tblCellMar>
+        <w:tblInd w:w="164" w:type="dxa"/>
+        <w:tblW w:type="pct" w:w="100%"/>
+      </w:tblPr>
+      <w:tr>
+        <w:trPr>
+          <w:cantSplit/>
+        </w:trPr>
+        <w:tc>
+          <w:tcPr>
+            <w:shd w:color="auto" w:fill="dae6fb" w:val="clear"/>
+            <w:tcMar>
+              <w:top w:w="92" w:type="dxa"/>
+              <w:bottom w:w="92" w:type="dxa"/>
+            </w:tcMar>
+          </w:tcPr>
+          <w:p>
+            <w:pPr>
+              <w:pStyle w:val="FirstParagraph"/>
+            </w:pPr>
+            <w:pPr>
+              <w:spacing w:before="0" w:after="0"/>
+              <w:textAlignment w:val="center"/>
+            </w:pPr>
+            <w:r>
+              <w:drawing>
+                <wp:inline>
+                  <wp:extent cx="152400" cy="152400"/>
+                  <wp:effectExtent b="0" l="0" r="0" t="0"/>
+                  <wp:docPr descr="" title="" id="63" name="Picture"/>
+                  <a:graphic>
+                    <a:graphicData uri="http://schemas.openxmlformats.org/drawingml/2006/picture">
+                      <pic:pic>
+                        <pic:nvPicPr>
+                          <pic:cNvPr descr="C:\Users\erobin17\AppData\Local\Programs\Quarto\share\formats\docx\note.png" id="64" name="Picture"/>
+                          <pic:cNvPicPr>
+                            <a:picLocks noChangeArrowheads="1" noChangeAspect="1"/>
+                          </pic:cNvPicPr>
+                        </pic:nvPicPr>
+                        <pic:blipFill>
+                          <a:blip r:embed="rId20"/>
+                          <a:stretch>
+                            <a:fillRect/>
+                          </a:stretch>
+                        </pic:blipFill>
+                        <pic:spPr bwMode="auto">
+                          <a:xfrm>
+                            <a:off x="0" y="0"/>
+                            <a:ext cx="152400" cy="152400"/>
+                          </a:xfrm>
+                          <a:prstGeom prst="rect">
+                            <a:avLst/>
+                          </a:prstGeom>
+                          <a:noFill/>
+                          <a:ln w="9525">
+                            <a:noFill/>
+                            <a:headEnd/>
+                            <a:tailEnd/>
+                          </a:ln>
+                        </pic:spPr>
+                      </pic:pic>
+                    </a:graphicData>
+                  </a:graphic>
+                </wp:inline>
+              </w:drawing>
+            </w:r>
+            <w:r>
+              <w:t xml:space="preserve"> </w:t>
+            </w:r>
+            <w:r>
+              <w:t xml:space="preserve"> </w:t>
+            </w:r>
+            <w:r>
+              <w:t xml:space="preserve">Key Statistical Concepts</w:t>
+            </w:r>
+          </w:p>
+        </w:tc>
+      </w:tr>
+      <w:tr>
+        <w:trPr>
+          <w:cantSplit/>
+        </w:trPr>
+        <w:tc>
+          <w:tcPr>
+            <w:tcMar>
+              <w:top w:w="108" w:type="dxa"/>
+              <w:bottom w:w="108" w:type="dxa"/>
+            </w:tcMar>
+          </w:tcPr>
+          <w:p>
+            <w:pPr>
+              <w:pStyle w:val="BodyText"/>
+            </w:pPr>
+            <w:pPr>
+              <w:spacing w:before="16"/>
+            </w:pPr>
+            <w:r>
+              <w:t xml:space="preserve">While the main purpose of</w:t>
+            </w:r>
+            <w:r>
+              <w:t xml:space="preserve"> </w:t>
+            </w:r>
+            <w:r>
+              <w:rPr>
+                <w:iCs/>
+                <w:i/>
+              </w:rPr>
+              <w:t xml:space="preserve">confidence intervals</w:t>
+            </w:r>
+            <w:r>
+              <w:t xml:space="preserve"> </w:t>
+            </w:r>
+            <w:r>
+              <w:t xml:space="preserve">is to provide an</w:t>
+            </w:r>
+            <w:r>
+              <w:t xml:space="preserve"> </w:t>
+            </w:r>
+            <w:r>
+              <w:rPr>
+                <w:iCs/>
+                <w:i/>
+              </w:rPr>
+              <w:t xml:space="preserve">estimated range</w:t>
+            </w:r>
+            <w:r>
+              <w:t xml:space="preserve"> </w:t>
+            </w:r>
+            <w:r>
+              <w:t xml:space="preserve">of plausible values for</w:t>
+            </w:r>
+            <w:r>
+              <w:t xml:space="preserve"> </w:t>
+            </w:r>
+            <m:oMath>
+              <m:r>
+                <m:t>μ</m:t>
+              </m:r>
+            </m:oMath>
+            <w:r>
+              <w:t xml:space="preserve">, the interval should agree with conclusions found from hypothesis testing.</w:t>
+            </w:r>
+          </w:p>
+          <w:p>
+            <w:pPr>
+              <w:numPr>
+                <w:ilvl w:val="0"/>
+                <w:numId w:val="1038"/>
+              </w:numPr>
+              <w:pStyle w:val="Compact"/>
+            </w:pPr>
+            <w:r>
+              <w:t xml:space="preserve">If</w:t>
+            </w:r>
+            <w:r>
+              <w:t xml:space="preserve"> </w:t>
+            </w:r>
+            <m:oMath>
+              <m:sSub>
+                <m:e>
+                  <m:r>
+                    <m:t>μ</m:t>
+                  </m:r>
+                </m:e>
+                <m:sub>
+                  <m:r>
+                    <m:t>0</m:t>
+                  </m:r>
+                </m:sub>
+              </m:sSub>
+            </m:oMath>
+            <w:r>
+              <w:t xml:space="preserve"> </w:t>
+            </w:r>
+            <w:r>
+              <w:t xml:space="preserve">falls within the confidence interval, then</w:t>
+            </w:r>
+            <w:r>
+              <w:t xml:space="preserve"> </w:t>
+            </w:r>
+            <m:oMath>
+              <m:sSub>
+                <m:e>
+                  <m:r>
+                    <m:t>μ</m:t>
+                  </m:r>
+                </m:e>
+                <m:sub>
+                  <m:r>
+                    <m:t>0</m:t>
+                  </m:r>
+                </m:sub>
+              </m:sSub>
+            </m:oMath>
+            <w:r>
+              <w:t xml:space="preserve"> </w:t>
+            </w:r>
+            <w:r>
+              <w:t xml:space="preserve">is a plausible value for</w:t>
+            </w:r>
+            <w:r>
+              <w:t xml:space="preserve"> </w:t>
+            </w:r>
+            <m:oMath>
+              <m:r>
+                <m:t>μ</m:t>
+              </m:r>
+            </m:oMath>
+            <w:r>
+              <w:t xml:space="preserve">. Therefore, we would</w:t>
+            </w:r>
+            <w:r>
+              <w:t xml:space="preserve"> </w:t>
+            </w:r>
+            <w:r>
+              <w:rPr>
+                <w:iCs/>
+                <w:i/>
+              </w:rPr>
+              <w:t xml:space="preserve">Fail to Reject</w:t>
+            </w:r>
+            <w:r>
+              <w:t xml:space="preserve"> </w:t>
+            </w:r>
+            <w:r>
+              <w:t xml:space="preserve">the null hypothesis.</w:t>
+            </w:r>
+          </w:p>
+          <w:p>
+            <w:pPr>
+              <w:numPr>
+                <w:ilvl w:val="0"/>
+                <w:numId w:val="1038"/>
+              </w:numPr>
+              <w:pStyle w:val="Compact"/>
+            </w:pPr>
+            <w:r>
+              <w:t xml:space="preserve">If</w:t>
+            </w:r>
+            <w:r>
+              <w:t xml:space="preserve"> </w:t>
+            </w:r>
+            <m:oMath>
+              <m:sSub>
+                <m:e>
+                  <m:r>
+                    <m:t>μ</m:t>
+                  </m:r>
+                </m:e>
+                <m:sub>
+                  <m:r>
+                    <m:t>0</m:t>
+                  </m:r>
+                </m:sub>
+              </m:sSub>
+            </m:oMath>
+            <w:r>
+              <w:t xml:space="preserve"> </w:t>
+            </w:r>
+            <w:r>
+              <w:t xml:space="preserve">falls outside the confidence interval, then</w:t>
+            </w:r>
+            <w:r>
+              <w:t xml:space="preserve"> </w:t>
+            </w:r>
+            <m:oMath>
+              <m:sSub>
+                <m:e>
+                  <m:r>
+                    <m:t>μ</m:t>
+                  </m:r>
+                </m:e>
+                <m:sub>
+                  <m:r>
+                    <m:t>0</m:t>
+                  </m:r>
+                </m:sub>
+              </m:sSub>
+            </m:oMath>
+            <w:r>
+              <w:t xml:space="preserve"> </w:t>
+            </w:r>
+            <w:r>
+              <w:t xml:space="preserve">is not a plausible value for</w:t>
+            </w:r>
+            <w:r>
+              <w:t xml:space="preserve"> </w:t>
+            </w:r>
+            <m:oMath>
+              <m:r>
+                <m:t>μ</m:t>
+              </m:r>
+            </m:oMath>
+            <w:r>
+              <w:t xml:space="preserve">. Therefore, we would</w:t>
+            </w:r>
+            <w:r>
+              <w:t xml:space="preserve"> </w:t>
+            </w:r>
+            <w:r>
+              <w:rPr>
+                <w:iCs/>
+                <w:i/>
+              </w:rPr>
+              <w:t xml:space="preserve">Reject</w:t>
+            </w:r>
+            <w:r>
+              <w:t xml:space="preserve"> </w:t>
+            </w:r>
+            <w:r>
+              <w:t xml:space="preserve">the null hypothesis.</w:t>
+            </w:r>
+          </w:p>
+        </w:tc>
+      </w:tr>
+    </w:tbl>
     <w:p>
       <w:pPr>
         <w:numPr>
           <w:ilvl w:val="0"/>
-          <w:numId w:val="1038"/>
+          <w:numId w:val="1039"/>
         </w:numPr>
         <w:pStyle w:val="Compact"/>
       </w:pPr>
@@ -6018,8 +6360,8 @@
         <w:t xml:space="preserve">[1] 2.860935</w:t>
       </w:r>
     </w:p>
-    <w:bookmarkStart w:id="64" w:name="refs"/>
-    <w:bookmarkStart w:id="63" w:name="ref-klein2003smoking"/>
+    <w:bookmarkStart w:id="66" w:name="refs"/>
+    <w:bookmarkStart w:id="65" w:name="ref-klein2003smoking"/>
     <w:p>
       <w:pPr>
         <w:pStyle w:val="Bibliography"/>
@@ -6050,9 +6392,9 @@
         <w:t xml:space="preserve">37 (1): 90–95.</w:t>
       </w:r>
     </w:p>
-    <w:bookmarkEnd w:id="63"/>
-    <w:bookmarkEnd w:id="64"/>
     <w:bookmarkEnd w:id="65"/>
+    <w:bookmarkEnd w:id="66"/>
+    <w:bookmarkEnd w:id="67"/>
     <w:sectPr/>
   </w:body>
 </w:document>
@@ -7122,6 +7464,9 @@
     </w:lvlOverride>
   </w:num>
   <w:num w:numId="1038">
+    <w:abstractNumId w:val="991"/>
+  </w:num>
+  <w:num w:numId="1039">
     <w:abstractNumId w:val="99414"/>
     <w:lvlOverride w:ilvl="0">
       <w:startOverride w:val="4"/>

</xml_diff>